<commit_message>
Work done in class 9/24. Exported assets, added Word styles for ease of use, and started writing the instructional document for lesson 2.
</commit_message>
<xml_diff>
--- a/AssignmentTemplate.docx
+++ b/AssignmentTemplate.docx
@@ -19,16 +19,7 @@
           <w:color w:val="C0504D" w:themeColor="accent2"/>
           <w:sz w:val="48"/>
         </w:rPr>
-        <w:t>Lesson Title Here</w:t>
-      </w:r>
-      <w:r>
-        <w:rPr>
-          <w:rFonts w:ascii="Century Schoolbook" w:hAnsi="Century Schoolbook" w:cs="Times New Roman"/>
-          <w:b/>
-          <w:color w:val="C0504D" w:themeColor="accent2"/>
-          <w:sz w:val="48"/>
-        </w:rPr>
-        <w:t xml:space="preserve"> - Assignment</w:t>
+        <w:t>Lesson Title Here - Assignment</w:t>
       </w:r>
     </w:p>
     <w:p>
@@ -53,45 +44,29 @@
     </w:p>
     <w:p>
       <w:pPr>
-        <w:rPr>
-          <w:rFonts w:ascii="Century Schoolbook" w:hAnsi="Century Schoolbook" w:cs="Times New Roman"/>
-        </w:rPr>
+        <w:pStyle w:val="NormalText"/>
       </w:pPr>
       <w:r>
-        <w:rPr>
-          <w:rFonts w:ascii="Century Schoolbook" w:hAnsi="Century Schoolbook" w:cs="Times New Roman"/>
-        </w:rPr>
         <w:t>This is a line of normal text.</w:t>
       </w:r>
-      <w:bookmarkStart w:id="0" w:name="_GoBack"/>
-      <w:bookmarkEnd w:id="0"/>
     </w:p>
     <w:p>
       <w:pPr>
-        <w:rPr>
-          <w:rFonts w:ascii="Century Schoolbook" w:hAnsi="Century Schoolbook" w:cs="Times New Roman"/>
-          <w:b/>
-          <w:color w:val="C0504D" w:themeColor="accent2"/>
-        </w:rPr>
+        <w:pStyle w:val="Section"/>
       </w:pPr>
       <w:r>
-        <w:rPr>
-          <w:rFonts w:ascii="Century Schoolbook" w:hAnsi="Century Schoolbook" w:cs="Times New Roman"/>
-          <w:b/>
-          <w:color w:val="C0504D" w:themeColor="accent2"/>
-        </w:rPr>
         <w:t>This is a section title.</w:t>
       </w:r>
     </w:p>
     <w:p>
+      <w:pPr>
+        <w:pStyle w:val="Subsection"/>
+      </w:pPr>
+      <w:bookmarkStart w:id="0" w:name="_GoBack"/>
       <w:r>
-        <w:rPr>
-          <w:rFonts w:ascii="Century Schoolbook" w:hAnsi="Century Schoolbook" w:cs="Times New Roman"/>
-          <w:i/>
-          <w:color w:val="C0504D" w:themeColor="accent2"/>
-        </w:rPr>
         <w:t>This is a subsection title.</w:t>
       </w:r>
+      <w:bookmarkEnd w:id="0"/>
     </w:p>
     <w:sectPr>
       <w:headerReference w:type="default" r:id="rId7"/>
@@ -218,6 +193,7 @@
               <w:dataBinding w:prefixMappings="xmlns:ns0='http://schemas.openxmlformats.org/package/2006/metadata/core-properties' xmlns:ns1='http://purl.org/dc/elements/1.1/'" w:xpath="/ns0:coreProperties[1]/ns1:title[1]" w:storeItemID="{6C3C8BC8-F283-45AE-878A-BAB7291924A1}"/>
               <w:text/>
             </w:sdtPr>
+            <w:sdtEndPr/>
             <w:sdtContent>
               <w:r>
                 <w:rPr>
@@ -731,6 +707,71 @@
       <w:szCs w:val="16"/>
     </w:rPr>
   </w:style>
+  <w:style w:type="paragraph" w:customStyle="1" w:styleId="NormalText">
+    <w:name w:val="NormalText"/>
+    <w:basedOn w:val="Normal"/>
+    <w:link w:val="NormalTextChar"/>
+    <w:qFormat/>
+    <w:rsid w:val="00837E0A"/>
+    <w:rPr>
+      <w:rFonts w:ascii="Century Schoolbook" w:hAnsi="Century Schoolbook" w:cs="Times New Roman"/>
+    </w:rPr>
+  </w:style>
+  <w:style w:type="paragraph" w:customStyle="1" w:styleId="Section">
+    <w:name w:val="Section"/>
+    <w:basedOn w:val="Normal"/>
+    <w:link w:val="SectionChar"/>
+    <w:qFormat/>
+    <w:rsid w:val="00837E0A"/>
+    <w:rPr>
+      <w:rFonts w:ascii="Century Schoolbook" w:hAnsi="Century Schoolbook" w:cs="Times New Roman"/>
+      <w:b/>
+      <w:color w:val="C0504D" w:themeColor="accent2"/>
+    </w:rPr>
+  </w:style>
+  <w:style w:type="character" w:customStyle="1" w:styleId="NormalTextChar">
+    <w:name w:val="NormalText Char"/>
+    <w:basedOn w:val="DefaultParagraphFont"/>
+    <w:link w:val="NormalText"/>
+    <w:rsid w:val="00837E0A"/>
+    <w:rPr>
+      <w:rFonts w:ascii="Century Schoolbook" w:hAnsi="Century Schoolbook" w:cs="Times New Roman"/>
+    </w:rPr>
+  </w:style>
+  <w:style w:type="paragraph" w:customStyle="1" w:styleId="Subsection">
+    <w:name w:val="Subsection"/>
+    <w:basedOn w:val="Normal"/>
+    <w:link w:val="SubsectionChar"/>
+    <w:qFormat/>
+    <w:rsid w:val="00837E0A"/>
+    <w:rPr>
+      <w:rFonts w:ascii="Century Schoolbook" w:hAnsi="Century Schoolbook" w:cs="Times New Roman"/>
+      <w:i/>
+      <w:color w:val="C0504D" w:themeColor="accent2"/>
+    </w:rPr>
+  </w:style>
+  <w:style w:type="character" w:customStyle="1" w:styleId="SectionChar">
+    <w:name w:val="Section Char"/>
+    <w:basedOn w:val="DefaultParagraphFont"/>
+    <w:link w:val="Section"/>
+    <w:rsid w:val="00837E0A"/>
+    <w:rPr>
+      <w:rFonts w:ascii="Century Schoolbook" w:hAnsi="Century Schoolbook" w:cs="Times New Roman"/>
+      <w:b/>
+      <w:color w:val="C0504D" w:themeColor="accent2"/>
+    </w:rPr>
+  </w:style>
+  <w:style w:type="character" w:customStyle="1" w:styleId="SubsectionChar">
+    <w:name w:val="Subsection Char"/>
+    <w:basedOn w:val="DefaultParagraphFont"/>
+    <w:link w:val="Subsection"/>
+    <w:rsid w:val="00837E0A"/>
+    <w:rPr>
+      <w:rFonts w:ascii="Century Schoolbook" w:hAnsi="Century Schoolbook" w:cs="Times New Roman"/>
+      <w:i/>
+      <w:color w:val="C0504D" w:themeColor="accent2"/>
+    </w:rPr>
+  </w:style>
 </w:styles>
 </file>
 
@@ -1156,6 +1197,71 @@
       <w:szCs w:val="16"/>
     </w:rPr>
   </w:style>
+  <w:style w:type="paragraph" w:customStyle="1" w:styleId="NormalText">
+    <w:name w:val="NormalText"/>
+    <w:basedOn w:val="Normal"/>
+    <w:link w:val="NormalTextChar"/>
+    <w:qFormat/>
+    <w:rsid w:val="00837E0A"/>
+    <w:rPr>
+      <w:rFonts w:ascii="Century Schoolbook" w:hAnsi="Century Schoolbook" w:cs="Times New Roman"/>
+    </w:rPr>
+  </w:style>
+  <w:style w:type="paragraph" w:customStyle="1" w:styleId="Section">
+    <w:name w:val="Section"/>
+    <w:basedOn w:val="Normal"/>
+    <w:link w:val="SectionChar"/>
+    <w:qFormat/>
+    <w:rsid w:val="00837E0A"/>
+    <w:rPr>
+      <w:rFonts w:ascii="Century Schoolbook" w:hAnsi="Century Schoolbook" w:cs="Times New Roman"/>
+      <w:b/>
+      <w:color w:val="C0504D" w:themeColor="accent2"/>
+    </w:rPr>
+  </w:style>
+  <w:style w:type="character" w:customStyle="1" w:styleId="NormalTextChar">
+    <w:name w:val="NormalText Char"/>
+    <w:basedOn w:val="DefaultParagraphFont"/>
+    <w:link w:val="NormalText"/>
+    <w:rsid w:val="00837E0A"/>
+    <w:rPr>
+      <w:rFonts w:ascii="Century Schoolbook" w:hAnsi="Century Schoolbook" w:cs="Times New Roman"/>
+    </w:rPr>
+  </w:style>
+  <w:style w:type="paragraph" w:customStyle="1" w:styleId="Subsection">
+    <w:name w:val="Subsection"/>
+    <w:basedOn w:val="Normal"/>
+    <w:link w:val="SubsectionChar"/>
+    <w:qFormat/>
+    <w:rsid w:val="00837E0A"/>
+    <w:rPr>
+      <w:rFonts w:ascii="Century Schoolbook" w:hAnsi="Century Schoolbook" w:cs="Times New Roman"/>
+      <w:i/>
+      <w:color w:val="C0504D" w:themeColor="accent2"/>
+    </w:rPr>
+  </w:style>
+  <w:style w:type="character" w:customStyle="1" w:styleId="SectionChar">
+    <w:name w:val="Section Char"/>
+    <w:basedOn w:val="DefaultParagraphFont"/>
+    <w:link w:val="Section"/>
+    <w:rsid w:val="00837E0A"/>
+    <w:rPr>
+      <w:rFonts w:ascii="Century Schoolbook" w:hAnsi="Century Schoolbook" w:cs="Times New Roman"/>
+      <w:b/>
+      <w:color w:val="C0504D" w:themeColor="accent2"/>
+    </w:rPr>
+  </w:style>
+  <w:style w:type="character" w:customStyle="1" w:styleId="SubsectionChar">
+    <w:name w:val="Subsection Char"/>
+    <w:basedOn w:val="DefaultParagraphFont"/>
+    <w:link w:val="Subsection"/>
+    <w:rsid w:val="00837E0A"/>
+    <w:rPr>
+      <w:rFonts w:ascii="Century Schoolbook" w:hAnsi="Century Schoolbook" w:cs="Times New Roman"/>
+      <w:i/>
+      <w:color w:val="C0504D" w:themeColor="accent2"/>
+    </w:rPr>
+  </w:style>
 </w:styles>
 </file>
 
@@ -1233,8 +1339,9 @@
     <w:panose1 w:val="020B0604030504040204"/>
     <w:charset w:val="00"/>
     <w:family w:val="swiss"/>
+    <w:notTrueType/>
     <w:pitch w:val="variable"/>
-    <w:sig w:usb0="E1002EFF" w:usb1="C000605B" w:usb2="00000029" w:usb3="00000000" w:csb0="000101FF" w:csb1="00000000"/>
+    <w:sig w:usb0="00000003" w:usb1="00000000" w:usb2="00000000" w:usb3="00000000" w:csb0="00000001" w:csb1="00000000"/>
   </w:font>
   <w:font w:name="Century Schoolbook">
     <w:panose1 w:val="02040604050505020304"/>
@@ -1268,7 +1375,9 @@
   <w:rsids>
     <w:rsidRoot w:val="00340DA8"/>
     <w:rsid w:val="00340DA8"/>
+    <w:rsid w:val="004B5F20"/>
     <w:rsid w:val="007F321E"/>
+    <w:rsid w:val="00F16883"/>
   </w:rsids>
   <m:mathPr>
     <m:mathFont m:val="Cambria Math"/>

</xml_diff>